<commit_message>
Added losts of tests
</commit_message>
<xml_diff>
--- a/Ergebnisse bisher.docx
+++ b/Ergebnisse bisher.docx
@@ -4,7 +4,15 @@
   <w:body>
     <w:p>
       <w:r>
-        <w:t>Ergebnisse bisher (dirty):</w:t>
+        <w:t>Ergebnisse bisher (</w:t>
+      </w:r>
+      <w:proofErr w:type="spellStart"/>
+      <w:r>
+        <w:t>dirty</w:t>
+      </w:r>
+      <w:proofErr w:type="spellEnd"/>
+      <w:r>
+        <w:t>):</w:t>
       </w:r>
     </w:p>
     <w:p>
@@ -16,7 +24,31 @@
         </w:numPr>
       </w:pPr>
       <w:r>
-        <w:t>Die random daten haben eine Coherence von ~0,2, schauen aber anders aus, als die 24 Hz Daten. Und zwar eindeutig!</w:t>
+        <w:t xml:space="preserve">Die </w:t>
+      </w:r>
+      <w:proofErr w:type="spellStart"/>
+      <w:r>
+        <w:t>random</w:t>
+      </w:r>
+      <w:proofErr w:type="spellEnd"/>
+      <w:r>
+        <w:t xml:space="preserve"> daten haben eine </w:t>
+      </w:r>
+      <w:proofErr w:type="spellStart"/>
+      <w:r>
+        <w:t>Coherence</w:t>
+      </w:r>
+      <w:proofErr w:type="spellEnd"/>
+      <w:r>
+        <w:t xml:space="preserve"> von ~0,2, schauen aber anders </w:t>
+      </w:r>
+      <w:proofErr w:type="gramStart"/>
+      <w:r>
+        <w:t>aus,</w:t>
+      </w:r>
+      <w:proofErr w:type="gramEnd"/>
+      <w:r>
+        <w:t xml:space="preserve"> als die 24 Hz Daten. Und zwar eindeutig!</w:t>
       </w:r>
     </w:p>
     <w:p>
@@ -34,7 +66,63 @@
         <w:rPr>
           <w:color w:val="FFC000" w:themeColor="accent4"/>
         </w:rPr>
-        <w:t xml:space="preserve">Abzug der Kohärenz des zufälligen signals von der cohärenz des 24 Hz signals, sollte unsere Kohärenz bei null starten lassen, aber nicht unser Probleme des breiten Peaks lösen </w:t>
+        <w:t xml:space="preserve">Abzug der Kohärenz des zufälligen </w:t>
+      </w:r>
+      <w:proofErr w:type="spellStart"/>
+      <w:r>
+        <w:rPr>
+          <w:color w:val="FFC000" w:themeColor="accent4"/>
+        </w:rPr>
+        <w:t>signals</w:t>
+      </w:r>
+      <w:proofErr w:type="spellEnd"/>
+      <w:r>
+        <w:rPr>
+          <w:color w:val="FFC000" w:themeColor="accent4"/>
+        </w:rPr>
+        <w:t xml:space="preserve"> von der </w:t>
+      </w:r>
+      <w:proofErr w:type="spellStart"/>
+      <w:r>
+        <w:rPr>
+          <w:color w:val="FFC000" w:themeColor="accent4"/>
+        </w:rPr>
+        <w:t>cohärenz</w:t>
+      </w:r>
+      <w:proofErr w:type="spellEnd"/>
+      <w:r>
+        <w:rPr>
+          <w:color w:val="FFC000" w:themeColor="accent4"/>
+        </w:rPr>
+        <w:t xml:space="preserve"> des 24 Hz </w:t>
+      </w:r>
+      <w:proofErr w:type="spellStart"/>
+      <w:r>
+        <w:rPr>
+          <w:color w:val="FFC000" w:themeColor="accent4"/>
+        </w:rPr>
+        <w:t>signals</w:t>
+      </w:r>
+      <w:proofErr w:type="spellEnd"/>
+      <w:r>
+        <w:rPr>
+          <w:color w:val="FFC000" w:themeColor="accent4"/>
+        </w:rPr>
+        <w:t xml:space="preserve">, sollte unsere Kohärenz bei null starten lassen, aber nicht </w:t>
+      </w:r>
+      <w:proofErr w:type="gramStart"/>
+      <w:r>
+        <w:rPr>
+          <w:color w:val="FFC000" w:themeColor="accent4"/>
+        </w:rPr>
+        <w:t>unser Probleme</w:t>
+      </w:r>
+      <w:proofErr w:type="gramEnd"/>
+      <w:r>
+        <w:rPr>
+          <w:color w:val="FFC000" w:themeColor="accent4"/>
+        </w:rPr>
+        <w:t xml:space="preserve"> des breiten Peaks lösen </w:t>
       </w:r>
     </w:p>
     <w:p>
@@ -58,7 +146,15 @@
         </w:numPr>
       </w:pPr>
       <w:r>
-        <w:t>Allerdings kann man einen Unterschied sehen, wenn man 24 Hz dauerhaft im einen Signal hat, und im zweiten erst 24 Hz und dann 22 Hz.</w:t>
+        <w:t xml:space="preserve">Allerdings kann man einen Unterschied sehen, wenn man 24 Hz dauerhaft </w:t>
+      </w:r>
+      <w:proofErr w:type="gramStart"/>
+      <w:r>
+        <w:t>im einen Signal</w:t>
+      </w:r>
+      <w:proofErr w:type="gramEnd"/>
+      <w:r>
+        <w:t xml:space="preserve"> hat, und im zweiten erst 24 Hz und dann 22 Hz.</w:t>
       </w:r>
     </w:p>
     <w:p>
@@ -70,6 +166,9 @@
         </w:numPr>
       </w:pPr>
       <w:r>
+        <w:rPr>
+          <w:noProof/>
+        </w:rPr>
         <w:drawing>
           <wp:inline distT="0" distB="0" distL="0" distR="0" wp14:anchorId="5178624E" wp14:editId="0923F4DF">
             <wp:extent cx="5760720" cy="3561715"/>
@@ -116,6 +215,9 @@
         </w:numPr>
       </w:pPr>
       <w:r>
+        <w:rPr>
+          <w:noProof/>
+        </w:rPr>
         <w:lastRenderedPageBreak/>
         <w:drawing>
           <wp:inline distT="0" distB="0" distL="0" distR="0" wp14:anchorId="5411DC2B" wp14:editId="4C3835D0">
@@ -163,7 +265,15 @@
         </w:numPr>
       </w:pPr>
       <w:r>
-        <w:t>Abnahme der Gesamen Kohärenz nach 5 s</w:t>
+        <w:t xml:space="preserve">Abnahme der </w:t>
+      </w:r>
+      <w:proofErr w:type="spellStart"/>
+      <w:r>
+        <w:t>Gesamen</w:t>
+      </w:r>
+      <w:proofErr w:type="spellEnd"/>
+      <w:r>
+        <w:t xml:space="preserve"> Kohärenz nach 5 s</w:t>
       </w:r>
     </w:p>
     <w:p>
@@ -178,10 +288,40 @@
         <w:rPr>
           <w:color w:val="00B050"/>
         </w:rPr>
-        <w:t>Das epochieren liefert ein bedeutend saubereres Spektum</w:t>
-      </w:r>
-      <w:r>
-        <w:t>, allerdings auch mit einem Megabreiten peak. (In der 2D-Ansicht)</w:t>
+        <w:t xml:space="preserve">Das </w:t>
+      </w:r>
+      <w:proofErr w:type="spellStart"/>
+      <w:r>
+        <w:rPr>
+          <w:color w:val="00B050"/>
+        </w:rPr>
+        <w:t>epochieren</w:t>
+      </w:r>
+      <w:proofErr w:type="spellEnd"/>
+      <w:r>
+        <w:rPr>
+          <w:color w:val="00B050"/>
+        </w:rPr>
+        <w:t xml:space="preserve"> liefert ein bedeutend saubereres </w:t>
+      </w:r>
+      <w:proofErr w:type="spellStart"/>
+      <w:r>
+        <w:rPr>
+          <w:color w:val="00B050"/>
+        </w:rPr>
+        <w:t>Spektum</w:t>
+      </w:r>
+      <w:proofErr w:type="spellEnd"/>
+      <w:r>
+        <w:t xml:space="preserve">, allerdings auch mit einem Megabreiten </w:t>
+      </w:r>
+      <w:proofErr w:type="spellStart"/>
+      <w:r>
+        <w:t>peak</w:t>
+      </w:r>
+      <w:proofErr w:type="spellEnd"/>
+      <w:r>
+        <w:t>. (In der 2D-Ansicht)</w:t>
       </w:r>
     </w:p>
     <w:p>
@@ -210,7 +350,23 @@
         </w:numPr>
       </w:pPr>
       <w:r>
-        <w:t>Parameter untersuchen, die die Peakbreite beeinflussen, hierzu das einzelsignal nehmen (Rechengeschwindigkeit</w:t>
+        <w:t xml:space="preserve">Parameter untersuchen, die die </w:t>
+      </w:r>
+      <w:proofErr w:type="spellStart"/>
+      <w:r>
+        <w:t>Peakbreite</w:t>
+      </w:r>
+      <w:proofErr w:type="spellEnd"/>
+      <w:r>
+        <w:t xml:space="preserve"> beeinflussen, hierzu das </w:t>
+      </w:r>
+      <w:proofErr w:type="spellStart"/>
+      <w:r>
+        <w:t>einzelsignal</w:t>
+      </w:r>
+      <w:proofErr w:type="spellEnd"/>
+      <w:r>
+        <w:t xml:space="preserve"> nehmen (Rechengeschwindigkeit</w:t>
       </w:r>
       <w:r>
         <w:t>)</w:t>
@@ -227,29 +383,19 @@
           <w:lang w:val="en-US"/>
         </w:rPr>
       </w:pPr>
+      <w:proofErr w:type="spellStart"/>
       <w:r>
         <w:rPr>
           <w:lang w:val="en-US"/>
         </w:rPr>
-        <w:t xml:space="preserve">Dj: </w:t>
-      </w:r>
+        <w:t>Dj</w:t>
+      </w:r>
+      <w:proofErr w:type="spellEnd"/>
       <w:r>
         <w:rPr>
           <w:lang w:val="en-US"/>
         </w:rPr>
-        <w:t>Spacing between discrete scales. Default value is 1/12.</w:t>
-      </w:r>
-      <w:r>
-        <w:rPr>
-          <w:lang w:val="en-US"/>
-        </w:rPr>
-        <w:t xml:space="preserve"> </w:t>
-      </w:r>
-      <w:r>
-        <w:rPr>
-          <w:lang w:val="en-US"/>
-        </w:rPr>
-        <w:t>Smaller values will result in better scale resolution, but</w:t>
+        <w:t>: Spacing between discrete scales. Default value is 1/12. Smaller values will result in better scale resolution, but</w:t>
       </w:r>
       <w:r>
         <w:rPr>
@@ -292,7 +438,35 @@
         <w:rPr>
           <w:rStyle w:val="pl-s"/>
         </w:rPr>
-        <w:t>Default value is 2*dt.</w:t>
+        <w:t xml:space="preserve">Default </w:t>
+      </w:r>
+      <w:proofErr w:type="spellStart"/>
+      <w:r>
+        <w:rPr>
+          <w:rStyle w:val="pl-s"/>
+        </w:rPr>
+        <w:t>value</w:t>
+      </w:r>
+      <w:proofErr w:type="spellEnd"/>
+      <w:r>
+        <w:rPr>
+          <w:rStyle w:val="pl-s"/>
+        </w:rPr>
+        <w:t xml:space="preserve"> </w:t>
+      </w:r>
+      <w:proofErr w:type="spellStart"/>
+      <w:r>
+        <w:rPr>
+          <w:rStyle w:val="pl-s"/>
+        </w:rPr>
+        <w:t>is</w:t>
+      </w:r>
+      <w:proofErr w:type="spellEnd"/>
+      <w:r>
+        <w:rPr>
+          <w:rStyle w:val="pl-s"/>
+        </w:rPr>
+        <w:t xml:space="preserve"> 2*dt.</w:t>
       </w:r>
     </w:p>
     <w:p>
@@ -307,7 +481,21 @@
         <w:rPr>
           <w:rStyle w:val="pl-s"/>
         </w:rPr>
-        <w:t>0.1 ist katastrophe, man kriegt fast keine Auflösung, man muss viel kleiner</w:t>
+        <w:t xml:space="preserve">0.1 ist </w:t>
+      </w:r>
+      <w:proofErr w:type="spellStart"/>
+      <w:r>
+        <w:rPr>
+          <w:rStyle w:val="pl-s"/>
+        </w:rPr>
+        <w:t>katastrophe</w:t>
+      </w:r>
+      <w:proofErr w:type="spellEnd"/>
+      <w:r>
+        <w:rPr>
+          <w:rStyle w:val="pl-s"/>
+        </w:rPr>
+        <w:t>, man kriegt fast keine Auflösung, man muss viel kleiner</w:t>
       </w:r>
     </w:p>
     <w:p>
@@ -343,16 +531,59 @@
         <w:rPr>
           <w:lang w:val="en-US"/>
         </w:rPr>
-        <w:t>s0 * 2**(J * dj), which gives a total of (J + 1) scales.</w:t>
-      </w:r>
+        <w:t xml:space="preserve">s0 * 2**(J * </w:t>
+      </w:r>
+      <w:proofErr w:type="spellStart"/>
       <w:r>
         <w:rPr>
           <w:lang w:val="en-US"/>
         </w:rPr>
+        <w:t>dj</w:t>
+      </w:r>
+      <w:proofErr w:type="spellEnd"/>
+      <w:r>
+        <w:rPr>
+          <w:lang w:val="en-US"/>
+        </w:rPr>
+        <w:t>), which gives a total of (J + 1) scales.</w:t>
+      </w:r>
+      <w:r>
+        <w:rPr>
+          <w:lang w:val="en-US"/>
+        </w:rPr>
         <w:t xml:space="preserve"> </w:t>
       </w:r>
       <w:r>
-        <w:t>Default is J = (log2(N*dt/so))/dj.</w:t>
+        <w:t xml:space="preserve">Default </w:t>
+      </w:r>
+      <w:proofErr w:type="spellStart"/>
+      <w:r>
+        <w:t>is</w:t>
+      </w:r>
+      <w:proofErr w:type="spellEnd"/>
+      <w:r>
+        <w:t xml:space="preserve"> J = (log2(N*</w:t>
+      </w:r>
+      <w:proofErr w:type="spellStart"/>
+      <w:r>
+        <w:t>dt</w:t>
+      </w:r>
+      <w:proofErr w:type="spellEnd"/>
+      <w:r>
+        <w:t>/so</w:t>
+      </w:r>
+      <w:proofErr w:type="gramStart"/>
+      <w:r>
+        <w:t>))/</w:t>
+      </w:r>
+      <w:proofErr w:type="spellStart"/>
+      <w:proofErr w:type="gramEnd"/>
+      <w:r>
+        <w:t>dj</w:t>
+      </w:r>
+      <w:proofErr w:type="spellEnd"/>
+      <w:r>
+        <w:t>.</w:t>
       </w:r>
     </w:p>
     <w:p>
@@ -364,10 +595,7 @@
         </w:numPr>
       </w:pPr>
       <w:r>
-        <w:t>Wir kriegen mir J = 5, als Frequenzen: [</w:t>
-      </w:r>
-      <w:r>
-        <w:t>500.         482.96816446 466.51649577 450.62523131 435.27528165 420.44820763]</w:t>
+        <w:t>Wir kriegen mir J = 5, als Frequenzen: [500.         482.96816446 466.51649577 450.62523131 435.27528165 420.44820763]</w:t>
       </w:r>
     </w:p>
     <w:p>
@@ -379,7 +607,15 @@
         </w:numPr>
       </w:pPr>
       <w:r>
-        <w:t>Vermutung -&gt; Betrachtet die Periodendauer??, Also für bessere Auflösung höheres J</w:t>
+        <w:t xml:space="preserve">Vermutung -&gt; </w:t>
+      </w:r>
+      <w:proofErr w:type="gramStart"/>
+      <w:r>
+        <w:t>Betrachtet</w:t>
+      </w:r>
+      <w:proofErr w:type="gramEnd"/>
+      <w:r>
+        <w:t xml:space="preserve"> die Periodendauer??, Also für bessere Auflösung höheres J</w:t>
       </w:r>
     </w:p>
     <w:p>
@@ -417,8 +653,21 @@
           <w:numId w:val="1"/>
         </w:numPr>
       </w:pPr>
-      <w:r>
-        <w:t>Dj klein, aber sollte keinen unterschied machen</w:t>
+      <w:proofErr w:type="spellStart"/>
+      <w:r>
+        <w:t>Dj</w:t>
+      </w:r>
+      <w:proofErr w:type="spellEnd"/>
+      <w:r>
+        <w:t xml:space="preserve"> klein, aber sollte keinen </w:t>
+      </w:r>
+      <w:proofErr w:type="spellStart"/>
+      <w:r>
+        <w:t>unterschied</w:t>
+      </w:r>
+      <w:proofErr w:type="spellEnd"/>
+      <w:r>
+        <w:t xml:space="preserve"> machen</w:t>
       </w:r>
     </w:p>
     <w:p>
@@ -454,8 +703,29 @@
         </w:numPr>
       </w:pPr>
       <w:r>
-        <w:t>Beste methode bekommt dann knappe unterschiede bei den Frequenzen ab -&gt; z.B. 22 und 24 Hz artificial</w:t>
-      </w:r>
+        <w:t xml:space="preserve">Beste </w:t>
+      </w:r>
+      <w:proofErr w:type="spellStart"/>
+      <w:r>
+        <w:t>methode</w:t>
+      </w:r>
+      <w:proofErr w:type="spellEnd"/>
+      <w:r>
+        <w:t xml:space="preserve"> bekommt dann knappe </w:t>
+      </w:r>
+      <w:proofErr w:type="spellStart"/>
+      <w:r>
+        <w:t>unterschiede</w:t>
+      </w:r>
+      <w:proofErr w:type="spellEnd"/>
+      <w:r>
+        <w:t xml:space="preserve"> bei den Frequenzen ab -&gt; z.B. 22 und 24 Hz </w:t>
+      </w:r>
+      <w:proofErr w:type="spellStart"/>
+      <w:r>
+        <w:t>artificial</w:t>
+      </w:r>
+      <w:proofErr w:type="spellEnd"/>
     </w:p>
     <w:p>
       <w:pPr>
@@ -467,7 +737,31 @@
       </w:pPr>
       <w:r>
         <w:lastRenderedPageBreak/>
-        <w:t>So wie es aussieht ist bei dieser Coherence sache ein Fetter Filter drin, weswegen wir den verschmierten Peak haben -&gt; selber neu implementieren?</w:t>
+        <w:t xml:space="preserve">So wie es aussieht ist bei dieser </w:t>
+      </w:r>
+      <w:proofErr w:type="spellStart"/>
+      <w:r>
+        <w:t>Coherence</w:t>
+      </w:r>
+      <w:proofErr w:type="spellEnd"/>
+      <w:r>
+        <w:t xml:space="preserve"> </w:t>
+      </w:r>
+      <w:proofErr w:type="spellStart"/>
+      <w:r>
+        <w:t>sache</w:t>
+      </w:r>
+      <w:proofErr w:type="spellEnd"/>
+      <w:r>
+        <w:t xml:space="preserve"> ein Fetter Filter drin, weswegen wir den verschmierten Peak haben -&gt; </w:t>
+      </w:r>
+      <w:proofErr w:type="gramStart"/>
+      <w:r>
+        <w:t>selber</w:t>
+      </w:r>
+      <w:proofErr w:type="gramEnd"/>
+      <w:r>
+        <w:t xml:space="preserve"> neu implementieren?</w:t>
       </w:r>
     </w:p>
     <w:p>
@@ -485,7 +779,35 @@
         <w:rPr>
           <w:color w:val="00B050"/>
         </w:rPr>
-        <w:t>Bzw. Aktueller Stand: Alle Parameter die wir haben, ändern das Ergebnis nur marginal. Ich denke es liegt am Smoothing, welches in der Formel drin ist</w:t>
+        <w:t xml:space="preserve">Bzw. Aktueller Stand: Alle </w:t>
+      </w:r>
+      <w:proofErr w:type="gramStart"/>
+      <w:r>
+        <w:rPr>
+          <w:color w:val="00B050"/>
+        </w:rPr>
+        <w:t>Parameter</w:t>
+      </w:r>
+      <w:proofErr w:type="gramEnd"/>
+      <w:r>
+        <w:rPr>
+          <w:color w:val="00B050"/>
+        </w:rPr>
+        <w:t xml:space="preserve"> die wir haben, ändern das Ergebnis nur marginal. Ich denke es liegt am </w:t>
+      </w:r>
+      <w:proofErr w:type="spellStart"/>
+      <w:r>
+        <w:rPr>
+          <w:color w:val="00B050"/>
+        </w:rPr>
+        <w:t>Smoothing</w:t>
+      </w:r>
+      <w:proofErr w:type="spellEnd"/>
+      <w:r>
+        <w:rPr>
+          <w:color w:val="00B050"/>
+        </w:rPr>
+        <w:t>, welches in der Formel drin ist</w:t>
       </w:r>
     </w:p>
     <w:p>
@@ -503,7 +825,49 @@
         <w:rPr>
           <w:color w:val="00B050"/>
         </w:rPr>
-        <w:t>Deswegen jetzt erstmal folgende werte: dj=0.05, rest=-1</w:t>
+        <w:t xml:space="preserve">Deswegen jetzt erstmal folgende </w:t>
+      </w:r>
+      <w:proofErr w:type="spellStart"/>
+      <w:r>
+        <w:rPr>
+          <w:color w:val="00B050"/>
+        </w:rPr>
+        <w:t>werte</w:t>
+      </w:r>
+      <w:proofErr w:type="spellEnd"/>
+      <w:r>
+        <w:rPr>
+          <w:color w:val="00B050"/>
+        </w:rPr>
+        <w:t xml:space="preserve">: </w:t>
+      </w:r>
+      <w:proofErr w:type="spellStart"/>
+      <w:r>
+        <w:rPr>
+          <w:color w:val="00B050"/>
+        </w:rPr>
+        <w:t>dj</w:t>
+      </w:r>
+      <w:proofErr w:type="spellEnd"/>
+      <w:r>
+        <w:rPr>
+          <w:color w:val="00B050"/>
+        </w:rPr>
+        <w:t xml:space="preserve">=0.05, </w:t>
+      </w:r>
+      <w:proofErr w:type="spellStart"/>
+      <w:r>
+        <w:rPr>
+          <w:color w:val="00B050"/>
+        </w:rPr>
+        <w:t>rest</w:t>
+      </w:r>
+      <w:proofErr w:type="spellEnd"/>
+      <w:r>
+        <w:rPr>
+          <w:color w:val="00B050"/>
+        </w:rPr>
+        <w:t>=-1</w:t>
       </w:r>
     </w:p>
     <w:p>
@@ -513,7 +877,15 @@
     </w:p>
     <w:p>
       <w:r>
-        <w:t xml:space="preserve">    dj = [0.05]</w:t>
+        <w:t xml:space="preserve">    </w:t>
+      </w:r>
+      <w:proofErr w:type="spellStart"/>
+      <w:r>
+        <w:t>dj</w:t>
+      </w:r>
+      <w:proofErr w:type="spellEnd"/>
+      <w:r>
+        <w:t xml:space="preserve"> = [0.05]</w:t>
       </w:r>
     </w:p>
     <w:p>
@@ -540,6 +912,9 @@
     </w:p>
     <w:p>
       <w:r>
+        <w:rPr>
+          <w:noProof/>
+        </w:rPr>
         <w:drawing>
           <wp:inline distT="0" distB="0" distL="0" distR="0" wp14:anchorId="0224C7D2" wp14:editId="54E7A1B0">
             <wp:extent cx="5760720" cy="3787140"/>
@@ -579,6 +954,9 @@
     </w:p>
     <w:p>
       <w:r>
+        <w:rPr>
+          <w:noProof/>
+        </w:rPr>
         <w:lastRenderedPageBreak/>
         <w:drawing>
           <wp:inline distT="0" distB="0" distL="0" distR="0" wp14:anchorId="481A22DD" wp14:editId="0C1FBF98">
@@ -632,19 +1010,58 @@
           <w:bCs/>
           <w:color w:val="00B050"/>
         </w:rPr>
-        <w:t xml:space="preserve">Aus wavelets02 ergibt sich: dj: 0.06 ist der sweetspot und ein hohes f0: ca. </w:t>
-      </w:r>
+        <w:t xml:space="preserve">Aus wavelets02 ergibt sich: </w:t>
+      </w:r>
+      <w:proofErr w:type="spellStart"/>
       <w:r>
         <w:rPr>
           <w:b/>
           <w:bCs/>
           <w:color w:val="00B050"/>
         </w:rPr>
+        <w:t>dj</w:t>
+      </w:r>
+      <w:proofErr w:type="spellEnd"/>
+      <w:r>
+        <w:rPr>
+          <w:b/>
+          <w:bCs/>
+          <w:color w:val="00B050"/>
+        </w:rPr>
+        <w:t xml:space="preserve">: 0.06 ist der </w:t>
+      </w:r>
+      <w:proofErr w:type="spellStart"/>
+      <w:r>
+        <w:rPr>
+          <w:b/>
+          <w:bCs/>
+          <w:color w:val="00B050"/>
+        </w:rPr>
+        <w:t>sweetspot</w:t>
+      </w:r>
+      <w:proofErr w:type="spellEnd"/>
+      <w:r>
+        <w:rPr>
+          <w:b/>
+          <w:bCs/>
+          <w:color w:val="00B050"/>
+        </w:rPr>
+        <w:t xml:space="preserve"> und ein hohes f0: ca. </w:t>
+      </w:r>
+      <w:r>
+        <w:rPr>
+          <w:b/>
+          <w:bCs/>
+          <w:color w:val="00B050"/>
+        </w:rPr>
         <w:t>20 und dj0=0.06!!</w:t>
       </w:r>
     </w:p>
     <w:p>
       <w:r>
+        <w:rPr>
+          <w:noProof/>
+        </w:rPr>
         <w:drawing>
           <wp:inline distT="0" distB="0" distL="0" distR="0" wp14:anchorId="42A85116" wp14:editId="6650318E">
             <wp:extent cx="5760720" cy="3867150"/>
@@ -684,6 +1101,9 @@
     </w:p>
     <w:p>
       <w:r>
+        <w:rPr>
+          <w:noProof/>
+        </w:rPr>
         <w:lastRenderedPageBreak/>
         <w:drawing>
           <wp:inline distT="0" distB="0" distL="0" distR="0" wp14:anchorId="2423B122" wp14:editId="1A98EDA9">
@@ -727,9 +1147,68 @@
         <w:t>Aber die Frequenzauflösung ist nicht so super, es verwischt immer noch…</w:t>
       </w:r>
       <w:r>
-        <w:t xml:space="preserve"> Siehe wavelets03. Sollte eigentlich peaks bei 24 und 22 Hz zeigen</w:t>
-      </w:r>
-    </w:p>
+        <w:t xml:space="preserve"> Siehe wavelets03. Sollte eigentlich </w:t>
+      </w:r>
+      <w:proofErr w:type="spellStart"/>
+      <w:r>
+        <w:t>peaks</w:t>
+      </w:r>
+      <w:proofErr w:type="spellEnd"/>
+      <w:r>
+        <w:t xml:space="preserve"> bei 24 und 22 Hz zeigen</w:t>
+      </w:r>
+    </w:p>
+    <w:p>
+      <w:proofErr w:type="spellStart"/>
+      <w:r>
+        <w:t>Epochierung</w:t>
+      </w:r>
+      <w:proofErr w:type="spellEnd"/>
+      <w:r>
+        <w:t xml:space="preserve"> macht momentan noch Probleme, wenn ich aber mehrmals hintereinander die Calc-CMC </w:t>
+      </w:r>
+      <w:proofErr w:type="gramStart"/>
+      <w:r>
+        <w:t>aufrufe</w:t>
+      </w:r>
+      <w:proofErr w:type="gramEnd"/>
+      <w:r>
+        <w:t xml:space="preserve"> funktioniert es. Naja, </w:t>
+      </w:r>
+      <w:proofErr w:type="spellStart"/>
+      <w:r>
+        <w:t>get</w:t>
+      </w:r>
+      <w:proofErr w:type="spellEnd"/>
+      <w:r>
+        <w:t xml:space="preserve"> </w:t>
+      </w:r>
+      <w:proofErr w:type="spellStart"/>
+      <w:r>
+        <w:t>it</w:t>
+      </w:r>
+      <w:proofErr w:type="spellEnd"/>
+      <w:r>
+        <w:t xml:space="preserve"> </w:t>
+      </w:r>
+      <w:proofErr w:type="spellStart"/>
+      <w:r>
+        <w:t>working</w:t>
+      </w:r>
+      <w:proofErr w:type="spellEnd"/>
+      <w:r>
+        <w:t xml:space="preserve"> mit </w:t>
+      </w:r>
+      <w:proofErr w:type="spellStart"/>
+      <w:r>
+        <w:t>liesl</w:t>
+      </w:r>
+      <w:proofErr w:type="spellEnd"/>
+      <w:r>
+        <w:t>!</w:t>
+      </w:r>
+    </w:p>
+    <w:p/>
     <w:sectPr>
       <w:pgSz w:w="11906" w:h="16838"/>
       <w:pgMar w:top="1417" w:right="1417" w:bottom="1134" w:left="1417" w:header="708" w:footer="708" w:gutter="0"/>

</xml_diff>